<commit_message>
clustering print to map
</commit_message>
<xml_diff>
--- a/ProjectProposalFeedback.docx
+++ b/ProjectProposalFeedback.docx
@@ -41,12 +41,7 @@
         <w:ind w:left="720"/>
       </w:pPr>
       <w:r>
-        <w:t xml:space="preserve"> </w:t>
-      </w:r>
-      <w:bookmarkStart w:id="0" w:name="_GoBack"/>
-      <w:bookmarkEnd w:id="0"/>
-      <w:r>
-        <w:t xml:space="preserve">This project is very interesting. You may want to </w:t>
+        <w:t xml:space="preserve"> This project is very interesting. You may want to </w:t>
       </w:r>
       <w:proofErr w:type="gramStart"/>
       <w:r>
@@ -356,11 +351,6 @@
       <w:pPr>
         <w:ind w:left="720"/>
       </w:pPr>
-    </w:p>
-    <w:p>
-      <w:pPr>
-        <w:ind w:left="720"/>
-      </w:pPr>
       <w:r>
         <w:t>Cluster</w:t>
       </w:r>
@@ -375,6 +365,8 @@
       <w:pPr>
         <w:ind w:left="720"/>
       </w:pPr>
+      <w:bookmarkStart w:id="0" w:name="_GoBack"/>
+      <w:bookmarkEnd w:id="0"/>
     </w:p>
     <w:p>
       <w:pPr>

</xml_diff>